<commit_message>
inicio del cuaderno jupyter para preparar la retroalimentación del quiz 5 sobre graficación
</commit_message>
<xml_diff>
--- a/2_planeacion/2_evaluacion/1_parciales/4_parcial/ejemplo_parcial_4.docx
+++ b/2_planeacion/2_evaluacion/1_parciales/4_parcial/ejemplo_parcial_4.docx
@@ -4,6 +4,66 @@
   <w:body>
     <w:p>
       <w:r>
+        <w:t xml:space="preserve">Parcial 4  </w:t>
+      </w:r>
+    </w:p>
+    <w:p/>
+    <w:p>
+      <w:r>
+        <w:t xml:space="preserve">Temas a evaluar: </w:t>
+      </w:r>
+    </w:p>
+    <w:p>
+      <w:r>
+        <w:t xml:space="preserve">Secciones 6. 1 </w:t>
+      </w:r>
+      <w:proofErr w:type="spellStart"/>
+      <w:r>
+        <w:t>Angulos</w:t>
+      </w:r>
+      <w:proofErr w:type="spellEnd"/>
+      <w:r>
+        <w:t xml:space="preserve"> y </w:t>
+      </w:r>
+      <w:proofErr w:type="spellStart"/>
+      <w:r>
+        <w:t>Secciín</w:t>
+      </w:r>
+      <w:proofErr w:type="spellEnd"/>
+      <w:r>
+        <w:t xml:space="preserve"> 6.2 funciones trigonométricas </w:t>
+      </w:r>
+    </w:p>
+    <w:p>
+      <w:r>
+        <w:t xml:space="preserve">Ceros racionales e irracionales </w:t>
+      </w:r>
+    </w:p>
+    <w:p>
+      <w:r>
+        <w:t xml:space="preserve">Funciones definidas a trozos o partes. </w:t>
+      </w:r>
+    </w:p>
+    <w:p>
+      <w:pPr>
+        <w:rPr>
+          <w:u w:val="single"/>
+        </w:rPr>
+      </w:pPr>
+      <w:r>
+        <w:rPr>
+          <w:u w:val="single"/>
+        </w:rPr>
+        <w:t xml:space="preserve">Sección 3.5 sobre gráficas de funciones. </w:t>
+      </w:r>
+    </w:p>
+    <w:p/>
+    <w:p>
+      <w:r>
+        <w:rPr>
+          <w:noProof/>
+        </w:rPr>
+        <w:lastRenderedPageBreak/>
         <w:drawing>
           <wp:inline distT="0" distB="0" distL="0" distR="0" wp14:anchorId="781B05B6" wp14:editId="3FB7117A">
             <wp:extent cx="4648849" cy="6716062"/>

</xml_diff>